<commit_message>
Updated based on 2019-09-20 call
Jessica & Dante attended
</commit_message>
<xml_diff>
--- a/02_NextSteps.docx
+++ b/02_NextSteps.docx
@@ -299,19 +299,401 @@
           <w:t xml:space="preserve"> site</w:t>
         </w:r>
       </w:hyperlink>
+    </w:p>
+    <w:p>
+      <w:pPr>
+        <w:pStyle w:val="ListParagraph"/>
+        <w:numPr>
+          <w:ilvl w:val="1"/>
+          <w:numId w:val="4"/>
+        </w:numPr>
+      </w:pPr>
+      <w:r>
+        <w:t>upload CDISC working files, incl. metadata (SDTM)</w:t>
+      </w:r>
+    </w:p>
+    <w:p>
+      <w:pPr>
+        <w:pStyle w:val="ListParagraph"/>
+        <w:numPr>
+          <w:ilvl w:val="0"/>
+          <w:numId w:val="4"/>
+        </w:numPr>
+      </w:pPr>
+      <w:r>
+        <w:t>Prototype implementation of core variable types</w:t>
+      </w:r>
+    </w:p>
+    <w:p>
+      <w:pPr>
+        <w:pStyle w:val="ListParagraph"/>
+        <w:numPr>
+          <w:ilvl w:val="1"/>
+          <w:numId w:val="4"/>
+        </w:numPr>
+      </w:pPr>
+      <w:r>
+        <w:t>loosely coordinate, parallel implementation – see what works, what results</w:t>
+      </w:r>
+    </w:p>
+    <w:p>
+      <w:pPr>
+        <w:pStyle w:val="ListParagraph"/>
+        <w:numPr>
+          <w:ilvl w:val="0"/>
+          <w:numId w:val="4"/>
+        </w:numPr>
+      </w:pPr>
+      <w:r>
+        <w:t>Compare, assess, align</w:t>
+      </w:r>
+    </w:p>
+    <w:p>
+      <w:pPr>
+        <w:pStyle w:val="ListParagraph"/>
+        <w:numPr>
+          <w:ilvl w:val="0"/>
+          <w:numId w:val="4"/>
+        </w:numPr>
+      </w:pPr>
+      <w:r>
+        <w:t xml:space="preserve">Core variable </w:t>
+      </w:r>
+      <w:r>
+        <w:t>definitions</w:t>
+      </w:r>
+      <w:r>
+        <w:t>:</w:t>
+      </w:r>
+    </w:p>
+    <w:p>
+      <w:pPr>
+        <w:pStyle w:val="ListParagraph"/>
+        <w:numPr>
+          <w:ilvl w:val="1"/>
+          <w:numId w:val="4"/>
+        </w:numPr>
+      </w:pPr>
+      <w:r>
+        <w:t xml:space="preserve">Starting </w:t>
+      </w:r>
+      <w:r>
+        <w:t>point – TDM approach (DM)</w:t>
+      </w:r>
+      <w:r>
+        <w:t>, metadata</w:t>
+      </w:r>
+    </w:p>
+    <w:p>
+      <w:pPr>
+        <w:pStyle w:val="ListParagraph"/>
+        <w:numPr>
+          <w:ilvl w:val="2"/>
+          <w:numId w:val="4"/>
+        </w:numPr>
+      </w:pPr>
+      <w:r>
+        <w:t>Update</w:t>
+      </w:r>
+      <w:r>
+        <w:t xml:space="preserve"> domain specs to current SDTM standards</w:t>
+      </w:r>
+    </w:p>
+    <w:p>
+      <w:pPr>
+        <w:pStyle w:val="ListParagraph"/>
+        <w:numPr>
+          <w:ilvl w:val="2"/>
+          <w:numId w:val="4"/>
+        </w:numPr>
+      </w:pPr>
+      <w:r>
+        <w:t>&lt;ARM&gt;</w:t>
+      </w:r>
+      <w:r>
+        <w:t xml:space="preserve"> - what other info needed?</w:t>
+      </w:r>
+    </w:p>
+    <w:p>
+      <w:pPr>
+        <w:pStyle w:val="ListParagraph"/>
+        <w:numPr>
+          <w:ilvl w:val="2"/>
+          <w:numId w:val="4"/>
+        </w:numPr>
+      </w:pPr>
+      <w:r>
+        <w:t>&lt;RFSTDTC&gt;</w:t>
+      </w:r>
+      <w:r>
+        <w:t xml:space="preserve"> - ...</w:t>
+      </w:r>
+    </w:p>
+    <w:p>
+      <w:pPr>
+        <w:pStyle w:val="ListParagraph"/>
+        <w:numPr>
+          <w:ilvl w:val="1"/>
+          <w:numId w:val="4"/>
+        </w:numPr>
+      </w:pPr>
+      <w:r>
+        <w:t>Starting point – Core variable type approach (DM)</w:t>
+      </w:r>
+      <w:r>
+        <w:t>, data characteristics</w:t>
+      </w:r>
+    </w:p>
+    <w:p>
+      <w:pPr>
+        <w:pStyle w:val="ListParagraph"/>
+        <w:numPr>
+          <w:ilvl w:val="2"/>
+          <w:numId w:val="4"/>
+        </w:numPr>
+      </w:pPr>
+      <w:r>
+        <w:t>&lt;ARMCD&gt; - generate based on ARM</w:t>
+      </w:r>
+    </w:p>
+    <w:p>
+      <w:pPr>
+        <w:pStyle w:val="ListParagraph"/>
+        <w:numPr>
+          <w:ilvl w:val="2"/>
+          <w:numId w:val="4"/>
+        </w:numPr>
+      </w:pPr>
+      <w:r>
+        <w:t xml:space="preserve">&lt;RFENDTC&gt; - </w:t>
+      </w:r>
+      <w:r>
+        <w:t>generate based on RFSTDTC</w:t>
+      </w:r>
+    </w:p>
+    <w:p>
+      <w:pPr>
+        <w:pStyle w:val="ListParagraph"/>
+        <w:numPr>
+          <w:ilvl w:val="1"/>
+          <w:numId w:val="4"/>
+        </w:numPr>
+      </w:pPr>
+      <w:r>
+        <w:t>Update "</w:t>
+      </w:r>
+      <w:proofErr w:type="spellStart"/>
+      <w:r>
+        <w:t>SDTM_Extensions</w:t>
+      </w:r>
+      <w:proofErr w:type="spellEnd"/>
+      <w:r>
+        <w:t>"</w:t>
+      </w:r>
+    </w:p>
+    <w:p>
+      <w:pPr>
+        <w:pStyle w:val="ListParagraph"/>
+        <w:numPr>
+          <w:ilvl w:val="2"/>
+          <w:numId w:val="4"/>
+        </w:numPr>
+      </w:pPr>
+      <w:r>
+        <w:t xml:space="preserve">EG, </w:t>
+      </w:r>
+      <w:r>
+        <w:t xml:space="preserve">For </w:t>
+      </w:r>
+      <w:r>
+        <w:t>&lt;ARM&gt; I need to know balance of arms, so updated &lt;ARMBALANCE&gt; info in this tab</w:t>
+      </w:r>
+    </w:p>
+    <w:p>
+      <w:pPr>
+        <w:pStyle w:val="ListParagraph"/>
+        <w:numPr>
+          <w:ilvl w:val="0"/>
+          <w:numId w:val="4"/>
+        </w:numPr>
+      </w:pPr>
+      <w:r>
+        <w:t>What are you working on?</w:t>
+      </w:r>
+    </w:p>
+    <w:p>
+      <w:pPr>
+        <w:pStyle w:val="ListParagraph"/>
+        <w:numPr>
+          <w:ilvl w:val="1"/>
+          <w:numId w:val="4"/>
+        </w:numPr>
+      </w:pPr>
+      <w:r>
+        <w:t xml:space="preserve">Jessica – </w:t>
+      </w:r>
+      <w:r>
+        <w:t xml:space="preserve">(SAS) </w:t>
+      </w:r>
+      <w:r>
+        <w:t>RFSTDTC &amp; RFENDTC</w:t>
+      </w:r>
+    </w:p>
+    <w:p>
+      <w:pPr>
+        <w:pStyle w:val="ListParagraph"/>
+        <w:numPr>
+          <w:ilvl w:val="1"/>
+          <w:numId w:val="4"/>
+        </w:numPr>
+      </w:pPr>
+      <w:r>
+        <w:lastRenderedPageBreak/>
+        <w:t xml:space="preserve">Jessica – </w:t>
+      </w:r>
+      <w:r>
+        <w:t xml:space="preserve">(SAS) </w:t>
+      </w:r>
+      <w:r>
+        <w:t xml:space="preserve">generic utility to </w:t>
+      </w:r>
+      <w:r>
+        <w:t>rand generate controlled terms from metadata (Race &amp; Sex)</w:t>
+      </w:r>
+    </w:p>
+    <w:p>
+      <w:pPr>
+        <w:pStyle w:val="ListParagraph"/>
+        <w:numPr>
+          <w:ilvl w:val="1"/>
+          <w:numId w:val="4"/>
+        </w:numPr>
+      </w:pPr>
+      <w:r>
+        <w:t>Peter – (R) Similar to Jessica's</w:t>
+      </w:r>
+      <w:r>
+        <w:t xml:space="preserve"> elements</w:t>
+      </w:r>
+    </w:p>
+    <w:p>
+      <w:pPr>
+        <w:pStyle w:val="ListParagraph"/>
+        <w:numPr>
+          <w:ilvl w:val="1"/>
+          <w:numId w:val="4"/>
+        </w:numPr>
+      </w:pPr>
+      <w:r>
+        <w:t>Dante – ARMCD, ARM from metadata</w:t>
+      </w:r>
+    </w:p>
+    <w:p/>
+    <w:p>
+      <w:pPr>
+        <w:rPr>
+          <w:b/>
+          <w:bCs/>
+        </w:rPr>
+      </w:pPr>
+      <w:r>
+        <w:rPr>
+          <w:b/>
+          <w:bCs/>
+        </w:rPr>
+        <w:t>update –</w:t>
+      </w:r>
+      <w:r>
+        <w:rPr>
+          <w:b/>
+          <w:bCs/>
+        </w:rPr>
+        <w:t xml:space="preserve"> Sept 20, 2019</w:t>
+      </w:r>
+    </w:p>
+    <w:p>
+      <w:pPr>
+        <w:pStyle w:val="ListParagraph"/>
+        <w:numPr>
+          <w:ilvl w:val="0"/>
+          <w:numId w:val="5"/>
+        </w:numPr>
+      </w:pPr>
+      <w:r>
+        <w:t>Jessica – (SAS) generic utility to rand generate controlled terms from metadata (Race &amp; Sex)</w:t>
+      </w:r>
+    </w:p>
+    <w:p>
+      <w:pPr>
+        <w:pStyle w:val="ListParagraph"/>
+        <w:numPr>
+          <w:ilvl w:val="2"/>
+          <w:numId w:val="4"/>
+        </w:numPr>
+      </w:pPr>
+      <w:r>
+        <w:rPr>
+          <w:b/>
+          <w:bCs/>
+        </w:rPr>
+        <w:t>Next:</w:t>
+      </w:r>
+      <w:r>
+        <w:t xml:space="preserve"> </w:t>
+      </w:r>
+      <w:r>
+        <w:t>consider parameter syntax – weighting the categories found in controlled terms</w:t>
+      </w:r>
+    </w:p>
+    <w:p>
+      <w:pPr>
+        <w:pStyle w:val="ListParagraph"/>
+        <w:numPr>
+          <w:ilvl w:val="0"/>
+          <w:numId w:val="5"/>
+        </w:numPr>
+      </w:pPr>
+      <w:r>
+        <w:t>Peter – (R) Similar to Jessica's elements</w:t>
+      </w:r>
+    </w:p>
+    <w:p>
+      <w:pPr>
+        <w:pStyle w:val="ListParagraph"/>
+        <w:numPr>
+          <w:ilvl w:val="0"/>
+          <w:numId w:val="5"/>
+        </w:numPr>
+      </w:pPr>
+      <w:r>
+        <w:t>Dante – ARMCD, ARM from metadata</w:t>
+      </w:r>
+    </w:p>
+    <w:p>
+      <w:pPr>
+        <w:pStyle w:val="ListParagraph"/>
+        <w:numPr>
+          <w:ilvl w:val="0"/>
+          <w:numId w:val="6"/>
+        </w:numPr>
+      </w:pPr>
       <w:bookmarkStart w:id="0" w:name="_GoBack"/>
       <w:bookmarkEnd w:id="0"/>
-    </w:p>
-    <w:p>
-      <w:pPr>
-        <w:pStyle w:val="ListParagraph"/>
-        <w:numPr>
-          <w:ilvl w:val="1"/>
-          <w:numId w:val="4"/>
-        </w:numPr>
-      </w:pPr>
-      <w:r>
-        <w:t>upload CDISC working files, incl. metadata (SDTM)</w:t>
+      <w:r>
+        <w:rPr>
+          <w:b/>
+          <w:bCs/>
+        </w:rPr>
+        <w:t>Next:</w:t>
+      </w:r>
+      <w:r>
+        <w:t xml:space="preserve"> </w:t>
+      </w:r>
+      <w:r>
+        <w:t xml:space="preserve">read from </w:t>
+      </w:r>
+      <w:r>
+        <w:t>TrialDesignMatrix_for_TDF_study.xlsx</w:t>
       </w:r>
     </w:p>
     <w:p>
@@ -319,23 +701,24 @@
         <w:pStyle w:val="ListParagraph"/>
         <w:numPr>
           <w:ilvl w:val="0"/>
-          <w:numId w:val="4"/>
-        </w:numPr>
-      </w:pPr>
-      <w:r>
-        <w:t>Prototype implementation of core variable types</w:t>
-      </w:r>
-    </w:p>
-    <w:p>
-      <w:pPr>
-        <w:pStyle w:val="ListParagraph"/>
-        <w:numPr>
-          <w:ilvl w:val="1"/>
-          <w:numId w:val="4"/>
-        </w:numPr>
-      </w:pPr>
-      <w:r>
-        <w:t>loosely coordinate, parallel implementation – see what works, what results</w:t>
+          <w:numId w:val="6"/>
+        </w:numPr>
+      </w:pPr>
+      <w:r>
+        <w:rPr>
+          <w:b/>
+          <w:bCs/>
+        </w:rPr>
+        <w:t>Next:</w:t>
+      </w:r>
+      <w:r>
+        <w:t xml:space="preserve"> </w:t>
+      </w:r>
+      <w:r>
+        <w:t>consider stratification</w:t>
+      </w:r>
+      <w:r>
+        <w:t xml:space="preserve"> – TD elements? Other domain dependencies?</w:t>
       </w:r>
     </w:p>
     <w:p>
@@ -343,259 +726,14 @@
         <w:pStyle w:val="ListParagraph"/>
         <w:numPr>
           <w:ilvl w:val="0"/>
-          <w:numId w:val="4"/>
-        </w:numPr>
-      </w:pPr>
-      <w:r>
-        <w:t>Compare, assess, align</w:t>
-      </w:r>
-    </w:p>
-    <w:p>
-      <w:pPr>
-        <w:pStyle w:val="ListParagraph"/>
-        <w:numPr>
-          <w:ilvl w:val="0"/>
-          <w:numId w:val="4"/>
-        </w:numPr>
-      </w:pPr>
-      <w:r>
-        <w:t xml:space="preserve">Core variable </w:t>
-      </w:r>
-      <w:r>
-        <w:t>definitions</w:t>
-      </w:r>
-      <w:r>
-        <w:t>:</w:t>
-      </w:r>
-    </w:p>
-    <w:p>
-      <w:pPr>
-        <w:pStyle w:val="ListParagraph"/>
-        <w:numPr>
-          <w:ilvl w:val="1"/>
-          <w:numId w:val="4"/>
-        </w:numPr>
-      </w:pPr>
-      <w:r>
-        <w:t xml:space="preserve">Starting </w:t>
-      </w:r>
-      <w:r>
-        <w:t>point – TDM approach (DM)</w:t>
-      </w:r>
-      <w:r>
-        <w:t>, metadata</w:t>
-      </w:r>
-    </w:p>
-    <w:p>
-      <w:pPr>
-        <w:pStyle w:val="ListParagraph"/>
-        <w:numPr>
-          <w:ilvl w:val="2"/>
-          <w:numId w:val="4"/>
-        </w:numPr>
-      </w:pPr>
-      <w:r>
-        <w:t>Update</w:t>
-      </w:r>
-      <w:r>
-        <w:t xml:space="preserve"> domain specs to current SDTM standards</w:t>
-      </w:r>
-    </w:p>
-    <w:p>
-      <w:pPr>
-        <w:pStyle w:val="ListParagraph"/>
-        <w:numPr>
-          <w:ilvl w:val="2"/>
-          <w:numId w:val="4"/>
-        </w:numPr>
-      </w:pPr>
-      <w:r>
-        <w:t>&lt;ARM&gt;</w:t>
-      </w:r>
-      <w:r>
-        <w:t xml:space="preserve"> - what other info needed?</w:t>
-      </w:r>
-    </w:p>
-    <w:p>
-      <w:pPr>
-        <w:pStyle w:val="ListParagraph"/>
-        <w:numPr>
-          <w:ilvl w:val="2"/>
-          <w:numId w:val="4"/>
-        </w:numPr>
-      </w:pPr>
-      <w:r>
-        <w:t>&lt;RFSTDTC&gt;</w:t>
-      </w:r>
-      <w:r>
-        <w:t xml:space="preserve"> - ...</w:t>
-      </w:r>
-    </w:p>
-    <w:p>
-      <w:pPr>
-        <w:pStyle w:val="ListParagraph"/>
-        <w:numPr>
-          <w:ilvl w:val="1"/>
-          <w:numId w:val="4"/>
-        </w:numPr>
-      </w:pPr>
-      <w:r>
-        <w:t>Starting point – Core variable type approach (DM)</w:t>
-      </w:r>
-      <w:r>
-        <w:t>, data characteristics</w:t>
-      </w:r>
-    </w:p>
-    <w:p>
-      <w:pPr>
-        <w:pStyle w:val="ListParagraph"/>
-        <w:numPr>
-          <w:ilvl w:val="2"/>
-          <w:numId w:val="4"/>
-        </w:numPr>
-      </w:pPr>
-      <w:r>
-        <w:t xml:space="preserve">&lt;ARMCD&gt; - </w:t>
-      </w:r>
-      <w:r>
-        <w:t>generate based on ARM</w:t>
-      </w:r>
-    </w:p>
-    <w:p>
-      <w:pPr>
-        <w:pStyle w:val="ListParagraph"/>
-        <w:numPr>
-          <w:ilvl w:val="2"/>
-          <w:numId w:val="4"/>
-        </w:numPr>
-      </w:pPr>
-      <w:r>
-        <w:t xml:space="preserve">&lt;RFENDTC&gt; - </w:t>
-      </w:r>
-      <w:r>
-        <w:t xml:space="preserve">generate based on </w:t>
-      </w:r>
-      <w:r>
-        <w:t>RFSTDTC</w:t>
-      </w:r>
-    </w:p>
-    <w:p>
-      <w:pPr>
-        <w:pStyle w:val="ListParagraph"/>
-        <w:numPr>
-          <w:ilvl w:val="1"/>
-          <w:numId w:val="4"/>
-        </w:numPr>
-      </w:pPr>
-      <w:r>
-        <w:t>Update "</w:t>
-      </w:r>
-      <w:proofErr w:type="spellStart"/>
-      <w:r>
-        <w:t>SDTM_Extensions</w:t>
-      </w:r>
-      <w:proofErr w:type="spellEnd"/>
-      <w:r>
-        <w:t>"</w:t>
-      </w:r>
-    </w:p>
-    <w:p>
-      <w:pPr>
-        <w:pStyle w:val="ListParagraph"/>
-        <w:numPr>
-          <w:ilvl w:val="2"/>
-          <w:numId w:val="4"/>
-        </w:numPr>
-      </w:pPr>
-      <w:r>
-        <w:t xml:space="preserve">EG, </w:t>
-      </w:r>
-      <w:r>
-        <w:t xml:space="preserve">For </w:t>
-      </w:r>
-      <w:r>
-        <w:t>&lt;ARM&gt; I need to know balance of arms, so updated &lt;ARMBALANCE&gt; info in this tab</w:t>
-      </w:r>
-    </w:p>
-    <w:p>
-      <w:pPr>
-        <w:pStyle w:val="ListParagraph"/>
-        <w:numPr>
-          <w:ilvl w:val="0"/>
-          <w:numId w:val="4"/>
-        </w:numPr>
-      </w:pPr>
-      <w:r>
-        <w:t>What are you working on?</w:t>
-      </w:r>
-    </w:p>
-    <w:p>
-      <w:pPr>
-        <w:pStyle w:val="ListParagraph"/>
-        <w:numPr>
-          <w:ilvl w:val="1"/>
-          <w:numId w:val="4"/>
-        </w:numPr>
-      </w:pPr>
-      <w:r>
-        <w:t xml:space="preserve">Jessica – </w:t>
-      </w:r>
-      <w:r>
-        <w:t xml:space="preserve">(SAS) </w:t>
-      </w:r>
-      <w:r>
-        <w:t>RFSTDTC &amp; RFENDTC</w:t>
-      </w:r>
-    </w:p>
-    <w:p>
-      <w:pPr>
-        <w:pStyle w:val="ListParagraph"/>
-        <w:numPr>
-          <w:ilvl w:val="1"/>
-          <w:numId w:val="4"/>
-        </w:numPr>
-      </w:pPr>
-      <w:r>
-        <w:lastRenderedPageBreak/>
-        <w:t xml:space="preserve">Jessica – </w:t>
-      </w:r>
-      <w:r>
-        <w:t xml:space="preserve">(SAS) </w:t>
-      </w:r>
-      <w:r>
-        <w:t xml:space="preserve">generic utility to </w:t>
-      </w:r>
-      <w:r>
-        <w:t>rand generate controlled terms from metadata (Race &amp; Sex)</w:t>
-      </w:r>
-    </w:p>
-    <w:p>
-      <w:pPr>
-        <w:pStyle w:val="ListParagraph"/>
-        <w:numPr>
-          <w:ilvl w:val="1"/>
-          <w:numId w:val="4"/>
-        </w:numPr>
-      </w:pPr>
-      <w:r>
-        <w:t>Peter – (R) Similar to Jessica's</w:t>
-      </w:r>
-      <w:r>
-        <w:t xml:space="preserve"> elements</w:t>
-      </w:r>
-    </w:p>
-    <w:p>
-      <w:pPr>
-        <w:pStyle w:val="ListParagraph"/>
-        <w:numPr>
-          <w:ilvl w:val="1"/>
-          <w:numId w:val="4"/>
-        </w:numPr>
-      </w:pPr>
-      <w:r>
-        <w:t>Dante – ARMCD, ARM from metadata</w:t>
-      </w:r>
-    </w:p>
+          <w:numId w:val="6"/>
+        </w:numPr>
+      </w:pPr>
+      <w:r>
+        <w:t>anything else required in the "create-patients" call?</w:t>
+      </w:r>
+    </w:p>
+    <w:p/>
     <w:sectPr>
       <w:pgSz w:w="12240" w:h="15840"/>
       <w:pgMar w:top="1440" w:right="1440" w:bottom="1440" w:left="1440" w:header="720" w:footer="720" w:gutter="0"/>
@@ -609,6 +747,92 @@
 <file path=word/numbering.xml><?xml version="1.0" encoding="utf-8"?>
 <w:numbering xmlns:wpc="http://schemas.microsoft.com/office/word/2010/wordprocessingCanvas" xmlns:cx="http://schemas.microsoft.com/office/drawing/2014/chartex" xmlns:cx1="http://schemas.microsoft.com/office/drawing/2015/9/8/chartex" xmlns:cx2="http://schemas.microsoft.com/office/drawing/2015/10/21/chartex" xmlns:cx3="http://schemas.microsoft.com/office/drawing/2016/5/9/chartex" xmlns:cx4="http://schemas.microsoft.com/office/drawing/2016/5/10/chartex" xmlns:cx5="http://schemas.microsoft.com/office/drawing/2016/5/11/chartex" xmlns:cx6="http://schemas.microsoft.com/office/drawing/2016/5/12/chartex" xmlns:cx7="http://schemas.microsoft.com/office/drawing/2016/5/13/chartex" xmlns:cx8="http://schemas.microsoft.com/office/drawing/2016/5/14/chartex" xmlns:mc="http://schemas.openxmlformats.org/markup-compatibility/2006" xmlns:aink="http://schemas.microsoft.com/office/drawing/2016/ink" xmlns:am3d="http://schemas.microsoft.com/office/drawing/2017/model3d" xmlns:o="urn:schemas-microsoft-com:office:office" xmlns:r="http://schemas.openxmlformats.org/officeDocument/2006/relationships" xmlns:m="http://schemas.openxmlformats.org/officeDocument/2006/math" xmlns:v="urn:schemas-microsoft-com:vml" xmlns:wp14="http://schemas.microsoft.com/office/word/2010/wordprocessingDrawing" xmlns:wp="http://schemas.openxmlformats.org/drawingml/2006/wordprocessingDrawing" xmlns:w10="urn:schemas-microsoft-com:office:word" xmlns:w="http://schemas.openxmlformats.org/wordprocessingml/2006/main" xmlns:w14="http://schemas.microsoft.com/office/word/2010/wordml" xmlns:w15="http://schemas.microsoft.com/office/word/2012/wordml" xmlns:w16cid="http://schemas.microsoft.com/office/word/2016/wordml/cid" xmlns:w16se="http://schemas.microsoft.com/office/word/2015/wordml/symex" xmlns:wpg="http://schemas.microsoft.com/office/word/2010/wordprocessingGroup" xmlns:wpi="http://schemas.microsoft.com/office/word/2010/wordprocessingInk" xmlns:wne="http://schemas.microsoft.com/office/word/2006/wordml" xmlns:wps="http://schemas.microsoft.com/office/word/2010/wordprocessingShape" mc:Ignorable="w14 w15 w16se w16cid wp14">
   <w:abstractNum w:abstractNumId="0" w15:restartNumberingAfterBreak="0">
+    <w:nsid w:val="02692438"/>
+    <w:multiLevelType w:val="hybridMultilevel"/>
+    <w:tmpl w:val="82E05D14"/>
+    <w:lvl w:ilvl="0" w:tplc="0409001B">
+      <w:start w:val="1"/>
+      <w:numFmt w:val="lowerRoman"/>
+      <w:lvlText w:val="%1."/>
+      <w:lvlJc w:val="right"/>
+      <w:pPr>
+        <w:ind w:left="2340" w:hanging="360"/>
+      </w:pPr>
+    </w:lvl>
+    <w:lvl w:ilvl="1" w:tplc="04090019" w:tentative="1">
+      <w:start w:val="1"/>
+      <w:numFmt w:val="lowerLetter"/>
+      <w:lvlText w:val="%2."/>
+      <w:lvlJc w:val="left"/>
+      <w:pPr>
+        <w:ind w:left="3060" w:hanging="360"/>
+      </w:pPr>
+    </w:lvl>
+    <w:lvl w:ilvl="2" w:tplc="0409001B" w:tentative="1">
+      <w:start w:val="1"/>
+      <w:numFmt w:val="lowerRoman"/>
+      <w:lvlText w:val="%3."/>
+      <w:lvlJc w:val="right"/>
+      <w:pPr>
+        <w:ind w:left="3780" w:hanging="180"/>
+      </w:pPr>
+    </w:lvl>
+    <w:lvl w:ilvl="3" w:tplc="0409000F" w:tentative="1">
+      <w:start w:val="1"/>
+      <w:numFmt w:val="decimal"/>
+      <w:lvlText w:val="%4."/>
+      <w:lvlJc w:val="left"/>
+      <w:pPr>
+        <w:ind w:left="4500" w:hanging="360"/>
+      </w:pPr>
+    </w:lvl>
+    <w:lvl w:ilvl="4" w:tplc="04090019" w:tentative="1">
+      <w:start w:val="1"/>
+      <w:numFmt w:val="lowerLetter"/>
+      <w:lvlText w:val="%5."/>
+      <w:lvlJc w:val="left"/>
+      <w:pPr>
+        <w:ind w:left="5220" w:hanging="360"/>
+      </w:pPr>
+    </w:lvl>
+    <w:lvl w:ilvl="5" w:tplc="0409001B" w:tentative="1">
+      <w:start w:val="1"/>
+      <w:numFmt w:val="lowerRoman"/>
+      <w:lvlText w:val="%6."/>
+      <w:lvlJc w:val="right"/>
+      <w:pPr>
+        <w:ind w:left="5940" w:hanging="180"/>
+      </w:pPr>
+    </w:lvl>
+    <w:lvl w:ilvl="6" w:tplc="0409000F" w:tentative="1">
+      <w:start w:val="1"/>
+      <w:numFmt w:val="decimal"/>
+      <w:lvlText w:val="%7."/>
+      <w:lvlJc w:val="left"/>
+      <w:pPr>
+        <w:ind w:left="6660" w:hanging="360"/>
+      </w:pPr>
+    </w:lvl>
+    <w:lvl w:ilvl="7" w:tplc="04090019" w:tentative="1">
+      <w:start w:val="1"/>
+      <w:numFmt w:val="lowerLetter"/>
+      <w:lvlText w:val="%8."/>
+      <w:lvlJc w:val="left"/>
+      <w:pPr>
+        <w:ind w:left="7380" w:hanging="360"/>
+      </w:pPr>
+    </w:lvl>
+    <w:lvl w:ilvl="8" w:tplc="0409001B" w:tentative="1">
+      <w:start w:val="1"/>
+      <w:numFmt w:val="lowerRoman"/>
+      <w:lvlText w:val="%9."/>
+      <w:lvlJc w:val="right"/>
+      <w:pPr>
+        <w:ind w:left="8100" w:hanging="180"/>
+      </w:pPr>
+    </w:lvl>
+  </w:abstractNum>
+  <w:abstractNum w:abstractNumId="1" w15:restartNumberingAfterBreak="0">
     <w:nsid w:val="044E5648"/>
     <w:multiLevelType w:val="hybridMultilevel"/>
     <w:tmpl w:val="8CF296A8"/>
@@ -694,7 +918,7 @@
       </w:pPr>
     </w:lvl>
   </w:abstractNum>
-  <w:abstractNum w:abstractNumId="1" w15:restartNumberingAfterBreak="0">
+  <w:abstractNum w:abstractNumId="2" w15:restartNumberingAfterBreak="0">
     <w:nsid w:val="09EF5457"/>
     <w:multiLevelType w:val="hybridMultilevel"/>
     <w:tmpl w:val="BA409DEE"/>
@@ -807,7 +1031,93 @@
       </w:rPr>
     </w:lvl>
   </w:abstractNum>
-  <w:abstractNum w:abstractNumId="2" w15:restartNumberingAfterBreak="0">
+  <w:abstractNum w:abstractNumId="3" w15:restartNumberingAfterBreak="0">
+    <w:nsid w:val="22C80F6C"/>
+    <w:multiLevelType w:val="hybridMultilevel"/>
+    <w:tmpl w:val="AE1AA8D8"/>
+    <w:lvl w:ilvl="0" w:tplc="04090019">
+      <w:start w:val="1"/>
+      <w:numFmt w:val="lowerLetter"/>
+      <w:lvlText w:val="%1."/>
+      <w:lvlJc w:val="left"/>
+      <w:pPr>
+        <w:ind w:left="1440" w:hanging="360"/>
+      </w:pPr>
+    </w:lvl>
+    <w:lvl w:ilvl="1" w:tplc="04090019" w:tentative="1">
+      <w:start w:val="1"/>
+      <w:numFmt w:val="lowerLetter"/>
+      <w:lvlText w:val="%2."/>
+      <w:lvlJc w:val="left"/>
+      <w:pPr>
+        <w:ind w:left="2160" w:hanging="360"/>
+      </w:pPr>
+    </w:lvl>
+    <w:lvl w:ilvl="2" w:tplc="0409001B" w:tentative="1">
+      <w:start w:val="1"/>
+      <w:numFmt w:val="lowerRoman"/>
+      <w:lvlText w:val="%3."/>
+      <w:lvlJc w:val="right"/>
+      <w:pPr>
+        <w:ind w:left="2880" w:hanging="180"/>
+      </w:pPr>
+    </w:lvl>
+    <w:lvl w:ilvl="3" w:tplc="0409000F" w:tentative="1">
+      <w:start w:val="1"/>
+      <w:numFmt w:val="decimal"/>
+      <w:lvlText w:val="%4."/>
+      <w:lvlJc w:val="left"/>
+      <w:pPr>
+        <w:ind w:left="3600" w:hanging="360"/>
+      </w:pPr>
+    </w:lvl>
+    <w:lvl w:ilvl="4" w:tplc="04090019" w:tentative="1">
+      <w:start w:val="1"/>
+      <w:numFmt w:val="lowerLetter"/>
+      <w:lvlText w:val="%5."/>
+      <w:lvlJc w:val="left"/>
+      <w:pPr>
+        <w:ind w:left="4320" w:hanging="360"/>
+      </w:pPr>
+    </w:lvl>
+    <w:lvl w:ilvl="5" w:tplc="0409001B" w:tentative="1">
+      <w:start w:val="1"/>
+      <w:numFmt w:val="lowerRoman"/>
+      <w:lvlText w:val="%6."/>
+      <w:lvlJc w:val="right"/>
+      <w:pPr>
+        <w:ind w:left="5040" w:hanging="180"/>
+      </w:pPr>
+    </w:lvl>
+    <w:lvl w:ilvl="6" w:tplc="0409000F" w:tentative="1">
+      <w:start w:val="1"/>
+      <w:numFmt w:val="decimal"/>
+      <w:lvlText w:val="%7."/>
+      <w:lvlJc w:val="left"/>
+      <w:pPr>
+        <w:ind w:left="5760" w:hanging="360"/>
+      </w:pPr>
+    </w:lvl>
+    <w:lvl w:ilvl="7" w:tplc="04090019" w:tentative="1">
+      <w:start w:val="1"/>
+      <w:numFmt w:val="lowerLetter"/>
+      <w:lvlText w:val="%8."/>
+      <w:lvlJc w:val="left"/>
+      <w:pPr>
+        <w:ind w:left="6480" w:hanging="360"/>
+      </w:pPr>
+    </w:lvl>
+    <w:lvl w:ilvl="8" w:tplc="0409001B" w:tentative="1">
+      <w:start w:val="1"/>
+      <w:numFmt w:val="lowerRoman"/>
+      <w:lvlText w:val="%9."/>
+      <w:lvlJc w:val="right"/>
+      <w:pPr>
+        <w:ind w:left="7200" w:hanging="180"/>
+      </w:pPr>
+    </w:lvl>
+  </w:abstractNum>
+  <w:abstractNum w:abstractNumId="4" w15:restartNumberingAfterBreak="0">
     <w:nsid w:val="45E17DFB"/>
     <w:multiLevelType w:val="hybridMultilevel"/>
     <w:tmpl w:val="90BADCDC"/>
@@ -893,7 +1203,7 @@
       </w:pPr>
     </w:lvl>
   </w:abstractNum>
-  <w:abstractNum w:abstractNumId="3" w15:restartNumberingAfterBreak="0">
+  <w:abstractNum w:abstractNumId="5" w15:restartNumberingAfterBreak="0">
     <w:nsid w:val="7C034E6F"/>
     <w:multiLevelType w:val="hybridMultilevel"/>
     <w:tmpl w:val="8DE29B60"/>
@@ -980,16 +1290,22 @@
     </w:lvl>
   </w:abstractNum>
   <w:num w:numId="1">
+    <w:abstractNumId w:val="2"/>
+  </w:num>
+  <w:num w:numId="2">
     <w:abstractNumId w:val="1"/>
   </w:num>
-  <w:num w:numId="2">
-    <w:abstractNumId w:val="0"/>
-  </w:num>
   <w:num w:numId="3">
-    <w:abstractNumId w:val="2"/>
+    <w:abstractNumId w:val="4"/>
   </w:num>
   <w:num w:numId="4">
+    <w:abstractNumId w:val="5"/>
+  </w:num>
+  <w:num w:numId="5">
     <w:abstractNumId w:val="3"/>
+  </w:num>
+  <w:num w:numId="6">
+    <w:abstractNumId w:val="0"/>
   </w:num>
 </w:numbering>
 </file>

</xml_diff>